<commit_message>
Added explanation for Bootstrap code smells
</commit_message>
<xml_diff>
--- a/doc/Lint report.docx
+++ b/doc/Lint report.docx
@@ -712,11 +712,12 @@
               <w:lang w:val="es-ES" w:eastAsia="es-ES"/>
             </w:rPr>
           </w:pPr>
-          <w:hyperlink w:anchor="_Toc72655547" w:history="1">
+          <w:hyperlink w:anchor="_Toc72662876" w:history="1">
             <w:r>
               <w:rPr>
                 <w:rStyle w:val="Hipervnculo"/>
                 <w:noProof/>
+                <w:lang w:eastAsia="es-ES"/>
               </w:rPr>
               <w:t>Summary</w:t>
             </w:r>
@@ -739,7 +740,7 @@
                 <w:noProof/>
                 <w:webHidden/>
               </w:rPr>
-              <w:instrText xml:space="preserve"> PAGEREF _Toc72655547 \h </w:instrText>
+              <w:instrText xml:space="preserve"> PAGEREF _Toc72662876 \h </w:instrText>
             </w:r>
             <w:r>
               <w:rPr>
@@ -786,7 +787,7 @@
               <w:lang w:val="es-ES" w:eastAsia="es-ES"/>
             </w:rPr>
           </w:pPr>
-          <w:hyperlink w:anchor="_Toc72655548" w:history="1">
+          <w:hyperlink w:anchor="_Toc72662877" w:history="1">
             <w:r>
               <w:rPr>
                 <w:rStyle w:val="Hipervnculo"/>
@@ -813,7 +814,7 @@
                 <w:noProof/>
                 <w:webHidden/>
               </w:rPr>
-              <w:instrText xml:space="preserve"> PAGEREF _Toc72655548 \h </w:instrText>
+              <w:instrText xml:space="preserve"> PAGEREF _Toc72662877 \h </w:instrText>
             </w:r>
             <w:r>
               <w:rPr>
@@ -858,7 +859,7 @@
               <w:lang w:val="es-ES" w:eastAsia="es-ES"/>
             </w:rPr>
           </w:pPr>
-          <w:hyperlink w:anchor="_Toc72655549" w:history="1">
+          <w:hyperlink w:anchor="_Toc72662878" w:history="1">
             <w:r>
               <w:rPr>
                 <w:rStyle w:val="Hipervnculo"/>
@@ -885,7 +886,7 @@
                 <w:noProof/>
                 <w:webHidden/>
               </w:rPr>
-              <w:instrText xml:space="preserve"> PAGEREF _Toc72655549 \h </w:instrText>
+              <w:instrText xml:space="preserve"> PAGEREF _Toc72662878 \h </w:instrText>
             </w:r>
             <w:r>
               <w:rPr>
@@ -930,7 +931,7 @@
               <w:lang w:val="es-ES" w:eastAsia="es-ES"/>
             </w:rPr>
           </w:pPr>
-          <w:hyperlink w:anchor="_Toc72655550" w:history="1">
+          <w:hyperlink w:anchor="_Toc72662879" w:history="1">
             <w:r>
               <w:rPr>
                 <w:rStyle w:val="Hipervnculo"/>
@@ -957,7 +958,7 @@
                 <w:noProof/>
                 <w:webHidden/>
               </w:rPr>
-              <w:instrText xml:space="preserve"> PAGEREF _Toc72655550 \h </w:instrText>
+              <w:instrText xml:space="preserve"> PAGEREF _Toc72662879 \h </w:instrText>
             </w:r>
             <w:r>
               <w:rPr>
@@ -1002,7 +1003,7 @@
               <w:lang w:val="es-ES" w:eastAsia="es-ES"/>
             </w:rPr>
           </w:pPr>
-          <w:hyperlink w:anchor="_Toc72655551" w:history="1">
+          <w:hyperlink w:anchor="_Toc72662880" w:history="1">
             <w:r>
               <w:rPr>
                 <w:rStyle w:val="Hipervnculo"/>
@@ -1029,7 +1030,7 @@
                 <w:noProof/>
                 <w:webHidden/>
               </w:rPr>
-              <w:instrText xml:space="preserve"> PAGEREF _Toc72655551 \h </w:instrText>
+              <w:instrText xml:space="preserve"> PAGEREF _Toc72662880 \h </w:instrText>
             </w:r>
             <w:r>
               <w:rPr>
@@ -1049,7 +1050,7 @@
                 <w:noProof/>
                 <w:webHidden/>
               </w:rPr>
-              <w:t>4</w:t>
+              <w:t>5</w:t>
             </w:r>
             <w:r>
               <w:rPr>
@@ -1074,7 +1075,7 @@
               <w:lang w:val="es-ES" w:eastAsia="es-ES"/>
             </w:rPr>
           </w:pPr>
-          <w:hyperlink w:anchor="_Toc72655552" w:history="1">
+          <w:hyperlink w:anchor="_Toc72662881" w:history="1">
             <w:r>
               <w:rPr>
                 <w:rStyle w:val="Hipervnculo"/>
@@ -1101,7 +1102,7 @@
                 <w:noProof/>
                 <w:webHidden/>
               </w:rPr>
-              <w:instrText xml:space="preserve"> PAGEREF _Toc72655552 \h </w:instrText>
+              <w:instrText xml:space="preserve"> PAGEREF _Toc72662881 \h </w:instrText>
             </w:r>
             <w:r>
               <w:rPr>
@@ -1121,7 +1122,79 @@
                 <w:noProof/>
                 <w:webHidden/>
               </w:rPr>
-              <w:t>4</w:t>
+              <w:t>5</w:t>
+            </w:r>
+            <w:r>
+              <w:rPr>
+                <w:noProof/>
+                <w:webHidden/>
+              </w:rPr>
+              <w:fldChar w:fldCharType="end"/>
+            </w:r>
+          </w:hyperlink>
+        </w:p>
+        <w:p>
+          <w:pPr>
+            <w:pStyle w:val="TDC2"/>
+            <w:tabs>
+              <w:tab w:val="right" w:leader="dot" w:pos="8494"/>
+            </w:tabs>
+            <w:rPr>
+              <w:rFonts w:eastAsiaTheme="minorEastAsia" w:cstheme="minorBidi"/>
+              <w:bCs w:val="0"/>
+              <w:i w:val="0"/>
+              <w:noProof/>
+              <w:lang w:val="es-ES" w:eastAsia="es-ES"/>
+            </w:rPr>
+          </w:pPr>
+          <w:hyperlink w:anchor="_Toc72662882" w:history="1">
+            <w:r>
+              <w:rPr>
+                <w:rStyle w:val="Hipervnculo"/>
+                <w:noProof/>
+              </w:rPr>
+              <w:t>About the Bootstrap bundle</w:t>
+            </w:r>
+            <w:r>
+              <w:rPr>
+                <w:noProof/>
+                <w:webHidden/>
+              </w:rPr>
+              <w:tab/>
+            </w:r>
+            <w:r>
+              <w:rPr>
+                <w:noProof/>
+                <w:webHidden/>
+              </w:rPr>
+              <w:fldChar w:fldCharType="begin"/>
+            </w:r>
+            <w:r>
+              <w:rPr>
+                <w:noProof/>
+                <w:webHidden/>
+              </w:rPr>
+              <w:instrText xml:space="preserve"> PAGEREF _Toc72662882 \h </w:instrText>
+            </w:r>
+            <w:r>
+              <w:rPr>
+                <w:noProof/>
+                <w:webHidden/>
+              </w:rPr>
+            </w:r>
+            <w:r>
+              <w:rPr>
+                <w:noProof/>
+                <w:webHidden/>
+              </w:rPr>
+              <w:fldChar w:fldCharType="separate"/>
+            </w:r>
+            <w:r>
+              <w:rPr>
+                <w:noProof/>
+                <w:webHidden/>
+              </w:rPr>
+              <w:t>6</w:t>
             </w:r>
             <w:r>
               <w:rPr>
@@ -1157,7 +1230,7 @@
             </w:rPr>
             <w:br w:type="page"/>
           </w:r>
-          <w:bookmarkStart w:id="6" w:name="_Toc72655547"/>
+          <w:bookmarkStart w:id="6" w:name="_Toc72662876"/>
           <w:r>
             <w:rPr>
               <w:rStyle w:val="Ttulo1Car"/>
@@ -1220,7 +1293,7 @@
           <w:rStyle w:val="Ttulo1Car"/>
         </w:rPr>
       </w:pPr>
-      <w:bookmarkStart w:id="7" w:name="_Toc72655548"/>
+      <w:bookmarkStart w:id="7" w:name="_Toc72662877"/>
       <w:r>
         <w:rPr>
           <w:rStyle w:val="Ttulo1Car"/>
@@ -1240,7 +1313,13 @@
       </w:r>
       <w:proofErr w:type="spellEnd"/>
       <w:r>
-        <w:t xml:space="preserve"> has found four bad smells in our project. Each of them will be </w:t>
+        <w:t xml:space="preserve"> has found four bad smells in our project</w:t>
+      </w:r>
+      <w:r>
+        <w:t>, though the used Bootstrap bundle seems to have many of them, which will be discussed later in the document</w:t>
+      </w:r>
+      <w:r>
+        <w:t xml:space="preserve">. Each of them will be </w:t>
       </w:r>
       <w:proofErr w:type="spellStart"/>
       <w:r>
@@ -1329,7 +1408,7 @@
       <w:pPr>
         <w:pStyle w:val="Ttulo2"/>
       </w:pPr>
-      <w:bookmarkStart w:id="8" w:name="_Toc72655549"/>
+      <w:bookmarkStart w:id="8" w:name="_Toc72662878"/>
       <w:r>
         <w:t>Remove useless curly braces around statement</w:t>
       </w:r>
@@ -1440,7 +1519,7 @@
       <w:pPr>
         <w:pStyle w:val="Ttulo2"/>
       </w:pPr>
-      <w:bookmarkStart w:id="9" w:name="_Toc72655550"/>
+      <w:bookmarkStart w:id="9" w:name="_Toc72662879"/>
       <w:r>
         <w:t>Complete the task associated to this TODO comment</w:t>
       </w:r>
@@ -1551,9 +1630,8 @@
       <w:pPr>
         <w:pStyle w:val="Ttulo2"/>
       </w:pPr>
-      <w:bookmarkStart w:id="10" w:name="_Toc72655551"/>
-      <w:r>
-        <w:lastRenderedPageBreak/>
+      <w:bookmarkStart w:id="10" w:name="_Toc72662880"/>
+      <w:r>
         <w:t>Rename “threshold” which hides the field declared at line 14</w:t>
       </w:r>
       <w:bookmarkEnd w:id="10"/>
@@ -1673,7 +1751,7 @@
       <w:pPr>
         <w:pStyle w:val="Ttulo2"/>
       </w:pPr>
-      <w:bookmarkStart w:id="11" w:name="_Toc72655552"/>
+      <w:bookmarkStart w:id="11" w:name="_Toc72662881"/>
       <w:r>
         <w:t>Cast one of the operands of this multiplication operation to a “long”</w:t>
       </w:r>
@@ -1768,6 +1846,128 @@
             </a:graphic>
           </wp:inline>
         </w:drawing>
+      </w:r>
+    </w:p>
+    <w:p>
+      <w:pPr>
+        <w:jc w:val="center"/>
+      </w:pPr>
+    </w:p>
+    <w:p>
+      <w:pPr>
+        <w:jc w:val="center"/>
+      </w:pPr>
+    </w:p>
+    <w:p>
+      <w:pPr>
+        <w:spacing w:after="160" w:line="259" w:lineRule="auto"/>
+        <w:rPr>
+          <w:rFonts w:eastAsiaTheme="majorEastAsia" w:cstheme="majorBidi"/>
+          <w:color w:val="2F5496" w:themeColor="accent1" w:themeShade="BF"/>
+          <w:sz w:val="26"/>
+          <w:szCs w:val="26"/>
+        </w:rPr>
+      </w:pPr>
+      <w:r>
+        <w:br w:type="page"/>
+      </w:r>
+    </w:p>
+    <w:p>
+      <w:pPr>
+        <w:pStyle w:val="Ttulo2"/>
+      </w:pPr>
+      <w:bookmarkStart w:id="12" w:name="_Toc72662882"/>
+      <w:r>
+        <w:lastRenderedPageBreak/>
+        <w:t>About the Bootstrap bundle</w:t>
+      </w:r>
+      <w:bookmarkEnd w:id="12"/>
+    </w:p>
+    <w:p>
+      <w:pPr>
+        <w:jc w:val="both"/>
+      </w:pPr>
+      <w:r>
+        <w:t>As can be seen in the image, the Bootstrap bundle appears to have several code smells.</w:t>
+      </w:r>
+      <w:r>
+        <w:t xml:space="preserve"> </w:t>
+      </w:r>
+      <w:r>
+        <w:t xml:space="preserve">These are detected due to the rules that </w:t>
+      </w:r>
+      <w:proofErr w:type="spellStart"/>
+      <w:r>
+        <w:t>SonarLint</w:t>
+      </w:r>
+      <w:proofErr w:type="spellEnd"/>
+      <w:r>
+        <w:t xml:space="preserve"> has activated by default</w:t>
+      </w:r>
+      <w:r>
+        <w:t xml:space="preserve"> for JS programming language</w:t>
+      </w:r>
+      <w:r>
+        <w:t>. However, we will ignore these code smells, since it is a packaged library and ready to consume, we should not modify or alter its source code.</w:t>
+      </w:r>
+    </w:p>
+    <w:p/>
+    <w:p>
+      <w:pPr>
+        <w:keepNext/>
+        <w:jc w:val="center"/>
+      </w:pPr>
+      <w:r>
+        <w:drawing>
+          <wp:inline distT="0" distB="0" distL="0" distR="0" wp14:anchorId="55165F23" wp14:editId="14442895">
+            <wp:extent cx="5438237" cy="3981450"/>
+            <wp:effectExtent l="0" t="0" r="0" b="0"/>
+            <wp:docPr id="5" name="Imagen 5"/>
+            <wp:cNvGraphicFramePr>
+              <a:graphicFrameLocks xmlns:a="http://schemas.openxmlformats.org/drawingml/2006/main" noChangeAspect="1"/>
+            </wp:cNvGraphicFramePr>
+            <a:graphic xmlns:a="http://schemas.openxmlformats.org/drawingml/2006/main">
+              <a:graphicData uri="http://schemas.openxmlformats.org/drawingml/2006/picture">
+                <pic:pic xmlns:pic="http://schemas.openxmlformats.org/drawingml/2006/picture">
+                  <pic:nvPicPr>
+                    <pic:cNvPr id="5" name="Imagen 5"/>
+                    <pic:cNvPicPr/>
+                  </pic:nvPicPr>
+                  <pic:blipFill>
+                    <a:blip r:embed="rId11">
+                      <a:extLst>
+                        <a:ext uri="{28A0092B-C50C-407E-A947-70E740481C1C}">
+                          <a14:useLocalDpi xmlns:a14="http://schemas.microsoft.com/office/drawing/2010/main" val="0"/>
+                        </a:ext>
+                      </a:extLst>
+                    </a:blip>
+                    <a:stretch>
+                      <a:fillRect/>
+                    </a:stretch>
+                  </pic:blipFill>
+                  <pic:spPr>
+                    <a:xfrm>
+                      <a:off x="0" y="0"/>
+                      <a:ext cx="5454726" cy="3993522"/>
+                    </a:xfrm>
+                    <a:prstGeom prst="rect">
+                      <a:avLst/>
+                    </a:prstGeom>
+                  </pic:spPr>
+                </pic:pic>
+              </a:graphicData>
+            </a:graphic>
+          </wp:inline>
+        </w:drawing>
+      </w:r>
+    </w:p>
+    <w:p>
+      <w:pPr>
+        <w:pStyle w:val="Descripcin"/>
+        <w:jc w:val="center"/>
+      </w:pPr>
+      <w:r>
+        <w:t>Bad smells found in Bootstrap bundle</w:t>
       </w:r>
     </w:p>
     <w:sectPr>

</xml_diff>

<commit_message>
Updated Lint report so it is empty
</commit_message>
<xml_diff>
--- a/doc/Lint report.docx
+++ b/doc/Lint report.docx
@@ -712,7 +712,7 @@
               <w:lang w:val="es-ES" w:eastAsia="es-ES"/>
             </w:rPr>
           </w:pPr>
-          <w:hyperlink w:anchor="_Toc72662876" w:history="1">
+          <w:hyperlink w:anchor="_Toc73964429" w:history="1">
             <w:r>
               <w:rPr>
                 <w:rStyle w:val="Hipervnculo"/>
@@ -740,7 +740,7 @@
                 <w:noProof/>
                 <w:webHidden/>
               </w:rPr>
-              <w:instrText xml:space="preserve"> PAGEREF _Toc72662876 \h </w:instrText>
+              <w:instrText xml:space="preserve"> PAGEREF _Toc73964429 \h </w:instrText>
             </w:r>
             <w:r>
               <w:rPr>
@@ -787,7 +787,7 @@
               <w:lang w:val="es-ES" w:eastAsia="es-ES"/>
             </w:rPr>
           </w:pPr>
-          <w:hyperlink w:anchor="_Toc72662877" w:history="1">
+          <w:hyperlink w:anchor="_Toc73964430" w:history="1">
             <w:r>
               <w:rPr>
                 <w:rStyle w:val="Hipervnculo"/>
@@ -814,7 +814,7 @@
                 <w:noProof/>
                 <w:webHidden/>
               </w:rPr>
-              <w:instrText xml:space="preserve"> PAGEREF _Toc72662877 \h </w:instrText>
+              <w:instrText xml:space="preserve"> PAGEREF _Toc73964430 \h </w:instrText>
             </w:r>
             <w:r>
               <w:rPr>
@@ -835,366 +835,6 @@
                 <w:webHidden/>
               </w:rPr>
               <w:t>4</w:t>
-            </w:r>
-            <w:r>
-              <w:rPr>
-                <w:noProof/>
-                <w:webHidden/>
-              </w:rPr>
-              <w:fldChar w:fldCharType="end"/>
-            </w:r>
-          </w:hyperlink>
-        </w:p>
-        <w:p>
-          <w:pPr>
-            <w:pStyle w:val="TDC2"/>
-            <w:tabs>
-              <w:tab w:val="right" w:leader="dot" w:pos="8494"/>
-            </w:tabs>
-            <w:rPr>
-              <w:rFonts w:eastAsiaTheme="minorEastAsia" w:cstheme="minorBidi"/>
-              <w:bCs w:val="0"/>
-              <w:i w:val="0"/>
-              <w:noProof/>
-              <w:lang w:val="es-ES" w:eastAsia="es-ES"/>
-            </w:rPr>
-          </w:pPr>
-          <w:hyperlink w:anchor="_Toc72662878" w:history="1">
-            <w:r>
-              <w:rPr>
-                <w:rStyle w:val="Hipervnculo"/>
-                <w:noProof/>
-              </w:rPr>
-              <w:t>Remove useless curly braces around statement</w:t>
-            </w:r>
-            <w:r>
-              <w:rPr>
-                <w:noProof/>
-                <w:webHidden/>
-              </w:rPr>
-              <w:tab/>
-            </w:r>
-            <w:r>
-              <w:rPr>
-                <w:noProof/>
-                <w:webHidden/>
-              </w:rPr>
-              <w:fldChar w:fldCharType="begin"/>
-            </w:r>
-            <w:r>
-              <w:rPr>
-                <w:noProof/>
-                <w:webHidden/>
-              </w:rPr>
-              <w:instrText xml:space="preserve"> PAGEREF _Toc72662878 \h </w:instrText>
-            </w:r>
-            <w:r>
-              <w:rPr>
-                <w:noProof/>
-                <w:webHidden/>
-              </w:rPr>
-            </w:r>
-            <w:r>
-              <w:rPr>
-                <w:noProof/>
-                <w:webHidden/>
-              </w:rPr>
-              <w:fldChar w:fldCharType="separate"/>
-            </w:r>
-            <w:r>
-              <w:rPr>
-                <w:noProof/>
-                <w:webHidden/>
-              </w:rPr>
-              <w:t>4</w:t>
-            </w:r>
-            <w:r>
-              <w:rPr>
-                <w:noProof/>
-                <w:webHidden/>
-              </w:rPr>
-              <w:fldChar w:fldCharType="end"/>
-            </w:r>
-          </w:hyperlink>
-        </w:p>
-        <w:p>
-          <w:pPr>
-            <w:pStyle w:val="TDC2"/>
-            <w:tabs>
-              <w:tab w:val="right" w:leader="dot" w:pos="8494"/>
-            </w:tabs>
-            <w:rPr>
-              <w:rFonts w:eastAsiaTheme="minorEastAsia" w:cstheme="minorBidi"/>
-              <w:bCs w:val="0"/>
-              <w:i w:val="0"/>
-              <w:noProof/>
-              <w:lang w:val="es-ES" w:eastAsia="es-ES"/>
-            </w:rPr>
-          </w:pPr>
-          <w:hyperlink w:anchor="_Toc72662879" w:history="1">
-            <w:r>
-              <w:rPr>
-                <w:rStyle w:val="Hipervnculo"/>
-                <w:noProof/>
-              </w:rPr>
-              <w:t>Complete the task associated to this TODO comment</w:t>
-            </w:r>
-            <w:r>
-              <w:rPr>
-                <w:noProof/>
-                <w:webHidden/>
-              </w:rPr>
-              <w:tab/>
-            </w:r>
-            <w:r>
-              <w:rPr>
-                <w:noProof/>
-                <w:webHidden/>
-              </w:rPr>
-              <w:fldChar w:fldCharType="begin"/>
-            </w:r>
-            <w:r>
-              <w:rPr>
-                <w:noProof/>
-                <w:webHidden/>
-              </w:rPr>
-              <w:instrText xml:space="preserve"> PAGEREF _Toc72662879 \h </w:instrText>
-            </w:r>
-            <w:r>
-              <w:rPr>
-                <w:noProof/>
-                <w:webHidden/>
-              </w:rPr>
-            </w:r>
-            <w:r>
-              <w:rPr>
-                <w:noProof/>
-                <w:webHidden/>
-              </w:rPr>
-              <w:fldChar w:fldCharType="separate"/>
-            </w:r>
-            <w:r>
-              <w:rPr>
-                <w:noProof/>
-                <w:webHidden/>
-              </w:rPr>
-              <w:t>4</w:t>
-            </w:r>
-            <w:r>
-              <w:rPr>
-                <w:noProof/>
-                <w:webHidden/>
-              </w:rPr>
-              <w:fldChar w:fldCharType="end"/>
-            </w:r>
-          </w:hyperlink>
-        </w:p>
-        <w:p>
-          <w:pPr>
-            <w:pStyle w:val="TDC2"/>
-            <w:tabs>
-              <w:tab w:val="right" w:leader="dot" w:pos="8494"/>
-            </w:tabs>
-            <w:rPr>
-              <w:rFonts w:eastAsiaTheme="minorEastAsia" w:cstheme="minorBidi"/>
-              <w:bCs w:val="0"/>
-              <w:i w:val="0"/>
-              <w:noProof/>
-              <w:lang w:val="es-ES" w:eastAsia="es-ES"/>
-            </w:rPr>
-          </w:pPr>
-          <w:hyperlink w:anchor="_Toc72662880" w:history="1">
-            <w:r>
-              <w:rPr>
-                <w:rStyle w:val="Hipervnculo"/>
-                <w:noProof/>
-              </w:rPr>
-              <w:t>Rename “threshold” which hides the field declared at line 14</w:t>
-            </w:r>
-            <w:r>
-              <w:rPr>
-                <w:noProof/>
-                <w:webHidden/>
-              </w:rPr>
-              <w:tab/>
-            </w:r>
-            <w:r>
-              <w:rPr>
-                <w:noProof/>
-                <w:webHidden/>
-              </w:rPr>
-              <w:fldChar w:fldCharType="begin"/>
-            </w:r>
-            <w:r>
-              <w:rPr>
-                <w:noProof/>
-                <w:webHidden/>
-              </w:rPr>
-              <w:instrText xml:space="preserve"> PAGEREF _Toc72662880 \h </w:instrText>
-            </w:r>
-            <w:r>
-              <w:rPr>
-                <w:noProof/>
-                <w:webHidden/>
-              </w:rPr>
-            </w:r>
-            <w:r>
-              <w:rPr>
-                <w:noProof/>
-                <w:webHidden/>
-              </w:rPr>
-              <w:fldChar w:fldCharType="separate"/>
-            </w:r>
-            <w:r>
-              <w:rPr>
-                <w:noProof/>
-                <w:webHidden/>
-              </w:rPr>
-              <w:t>5</w:t>
-            </w:r>
-            <w:r>
-              <w:rPr>
-                <w:noProof/>
-                <w:webHidden/>
-              </w:rPr>
-              <w:fldChar w:fldCharType="end"/>
-            </w:r>
-          </w:hyperlink>
-        </w:p>
-        <w:p>
-          <w:pPr>
-            <w:pStyle w:val="TDC2"/>
-            <w:tabs>
-              <w:tab w:val="right" w:leader="dot" w:pos="8494"/>
-            </w:tabs>
-            <w:rPr>
-              <w:rFonts w:eastAsiaTheme="minorEastAsia" w:cstheme="minorBidi"/>
-              <w:bCs w:val="0"/>
-              <w:i w:val="0"/>
-              <w:noProof/>
-              <w:lang w:val="es-ES" w:eastAsia="es-ES"/>
-            </w:rPr>
-          </w:pPr>
-          <w:hyperlink w:anchor="_Toc72662881" w:history="1">
-            <w:r>
-              <w:rPr>
-                <w:rStyle w:val="Hipervnculo"/>
-                <w:noProof/>
-              </w:rPr>
-              <w:t>Cast one of the operands of this multiplication operation to a “long”</w:t>
-            </w:r>
-            <w:r>
-              <w:rPr>
-                <w:noProof/>
-                <w:webHidden/>
-              </w:rPr>
-              <w:tab/>
-            </w:r>
-            <w:r>
-              <w:rPr>
-                <w:noProof/>
-                <w:webHidden/>
-              </w:rPr>
-              <w:fldChar w:fldCharType="begin"/>
-            </w:r>
-            <w:r>
-              <w:rPr>
-                <w:noProof/>
-                <w:webHidden/>
-              </w:rPr>
-              <w:instrText xml:space="preserve"> PAGEREF _Toc72662881 \h </w:instrText>
-            </w:r>
-            <w:r>
-              <w:rPr>
-                <w:noProof/>
-                <w:webHidden/>
-              </w:rPr>
-            </w:r>
-            <w:r>
-              <w:rPr>
-                <w:noProof/>
-                <w:webHidden/>
-              </w:rPr>
-              <w:fldChar w:fldCharType="separate"/>
-            </w:r>
-            <w:r>
-              <w:rPr>
-                <w:noProof/>
-                <w:webHidden/>
-              </w:rPr>
-              <w:t>5</w:t>
-            </w:r>
-            <w:r>
-              <w:rPr>
-                <w:noProof/>
-                <w:webHidden/>
-              </w:rPr>
-              <w:fldChar w:fldCharType="end"/>
-            </w:r>
-          </w:hyperlink>
-        </w:p>
-        <w:p>
-          <w:pPr>
-            <w:pStyle w:val="TDC2"/>
-            <w:tabs>
-              <w:tab w:val="right" w:leader="dot" w:pos="8494"/>
-            </w:tabs>
-            <w:rPr>
-              <w:rFonts w:eastAsiaTheme="minorEastAsia" w:cstheme="minorBidi"/>
-              <w:bCs w:val="0"/>
-              <w:i w:val="0"/>
-              <w:noProof/>
-              <w:lang w:val="es-ES" w:eastAsia="es-ES"/>
-            </w:rPr>
-          </w:pPr>
-          <w:hyperlink w:anchor="_Toc72662882" w:history="1">
-            <w:r>
-              <w:rPr>
-                <w:rStyle w:val="Hipervnculo"/>
-                <w:noProof/>
-              </w:rPr>
-              <w:t>About the Bootstrap bundle</w:t>
-            </w:r>
-            <w:r>
-              <w:rPr>
-                <w:noProof/>
-                <w:webHidden/>
-              </w:rPr>
-              <w:tab/>
-            </w:r>
-            <w:r>
-              <w:rPr>
-                <w:noProof/>
-                <w:webHidden/>
-              </w:rPr>
-              <w:fldChar w:fldCharType="begin"/>
-            </w:r>
-            <w:r>
-              <w:rPr>
-                <w:noProof/>
-                <w:webHidden/>
-              </w:rPr>
-              <w:instrText xml:space="preserve"> PAGEREF _Toc72662882 \h </w:instrText>
-            </w:r>
-            <w:r>
-              <w:rPr>
-                <w:noProof/>
-                <w:webHidden/>
-              </w:rPr>
-            </w:r>
-            <w:r>
-              <w:rPr>
-                <w:noProof/>
-                <w:webHidden/>
-              </w:rPr>
-              <w:fldChar w:fldCharType="separate"/>
-            </w:r>
-            <w:r>
-              <w:rPr>
-                <w:noProof/>
-                <w:webHidden/>
-              </w:rPr>
-              <w:t>6</w:t>
             </w:r>
             <w:r>
               <w:rPr>
@@ -1230,7 +870,7 @@
             </w:rPr>
             <w:br w:type="page"/>
           </w:r>
-          <w:bookmarkStart w:id="6" w:name="_Toc72662876"/>
+          <w:bookmarkStart w:id="6" w:name="_Toc73964429"/>
           <w:r>
             <w:rPr>
               <w:rStyle w:val="Ttulo1Car"/>
@@ -1266,18 +906,13 @@
       </w:r>
       <w:proofErr w:type="spellEnd"/>
       <w:r>
-        <w:t xml:space="preserve"> in our project. </w:t>
-      </w:r>
-      <w:r>
-        <w:t xml:space="preserve">These will be </w:t>
-      </w:r>
-      <w:proofErr w:type="spellStart"/>
-      <w:r>
-        <w:t>analysed</w:t>
-      </w:r>
-      <w:proofErr w:type="spellEnd"/>
-      <w:r>
-        <w:t xml:space="preserve"> and solved.</w:t>
+        <w:t xml:space="preserve"> in our </w:t>
+      </w:r>
+      <w:r>
+        <w:t>project, if any</w:t>
+      </w:r>
+      <w:r>
+        <w:t>.</w:t>
       </w:r>
       <w:r>
         <w:rPr>
@@ -1293,7 +928,7 @@
           <w:rStyle w:val="Ttulo1Car"/>
         </w:rPr>
       </w:pPr>
-      <w:bookmarkStart w:id="7" w:name="_Toc72662877"/>
+      <w:bookmarkStart w:id="7" w:name="_Toc73964430"/>
       <w:r>
         <w:rPr>
           <w:rStyle w:val="Ttulo1Car"/>
@@ -1313,661 +948,10 @@
       </w:r>
       <w:proofErr w:type="spellEnd"/>
       <w:r>
-        <w:t xml:space="preserve"> has found four bad smells in our project</w:t>
-      </w:r>
-      <w:r>
-        <w:t>, though the used Bootstrap bundle seems to have many of them, which will be discussed later in the document</w:t>
-      </w:r>
-      <w:r>
-        <w:t xml:space="preserve">. Each of them will be </w:t>
-      </w:r>
-      <w:proofErr w:type="spellStart"/>
-      <w:r>
-        <w:t>analysed</w:t>
-      </w:r>
-      <w:proofErr w:type="spellEnd"/>
-      <w:r>
-        <w:t xml:space="preserve"> below.</w:t>
-      </w:r>
-      <w:r>
-        <w:t xml:space="preserve"> t</w:t>
-      </w:r>
-      <w:r>
-        <w:t>hese smells are shown in the following image</w:t>
-      </w:r>
-    </w:p>
-    <w:p>
-      <w:pPr>
-        <w:jc w:val="both"/>
-      </w:pPr>
-    </w:p>
-    <w:p>
-      <w:pPr>
-        <w:jc w:val="both"/>
-      </w:pPr>
-      <w:r>
-        <w:rPr>
-          <w:noProof/>
-        </w:rPr>
-        <w:drawing>
-          <wp:inline distT="0" distB="0" distL="0" distR="0" wp14:anchorId="138DB6BF" wp14:editId="5FEBBC0E">
-            <wp:extent cx="5539740" cy="886358"/>
-            <wp:effectExtent l="0" t="0" r="3810" b="9525"/>
-            <wp:docPr id="1" name="Imagen 1" descr="Una captura de pantalla de una computadora&#10;&#10;Descripción generada automáticamente"/>
-            <wp:cNvGraphicFramePr>
-              <a:graphicFrameLocks xmlns:a="http://schemas.openxmlformats.org/drawingml/2006/main" noChangeAspect="1"/>
-            </wp:cNvGraphicFramePr>
-            <a:graphic xmlns:a="http://schemas.openxmlformats.org/drawingml/2006/main">
-              <a:graphicData uri="http://schemas.openxmlformats.org/drawingml/2006/picture">
-                <pic:pic xmlns:pic="http://schemas.openxmlformats.org/drawingml/2006/picture">
-                  <pic:nvPicPr>
-                    <pic:cNvPr id="1" name="Imagen 1" descr="Una captura de pantalla de una computadora&#10;&#10;Descripción generada automáticamente"/>
-                    <pic:cNvPicPr/>
-                  </pic:nvPicPr>
-                  <pic:blipFill rotWithShape="1">
-                    <a:blip r:embed="rId6">
-                      <a:extLst>
-                        <a:ext uri="{28A0092B-C50C-407E-A947-70E740481C1C}">
-                          <a14:useLocalDpi xmlns:a14="http://schemas.microsoft.com/office/drawing/2010/main" val="0"/>
-                        </a:ext>
-                      </a:extLst>
-                    </a:blip>
-                    <a:srcRect t="68228" r="43556" b="15718"/>
-                    <a:stretch/>
-                  </pic:blipFill>
-                  <pic:spPr bwMode="auto">
-                    <a:xfrm>
-                      <a:off x="0" y="0"/>
-                      <a:ext cx="5570115" cy="891218"/>
-                    </a:xfrm>
-                    <a:prstGeom prst="rect">
-                      <a:avLst/>
-                    </a:prstGeom>
-                    <a:ln>
-                      <a:noFill/>
-                    </a:ln>
-                    <a:extLst>
-                      <a:ext uri="{53640926-AAD7-44D8-BBD7-CCE9431645EC}">
-                        <a14:shadowObscured xmlns:a14="http://schemas.microsoft.com/office/drawing/2010/main"/>
-                      </a:ext>
-                    </a:extLst>
-                  </pic:spPr>
-                </pic:pic>
-              </a:graphicData>
-            </a:graphic>
-          </wp:inline>
-        </w:drawing>
-      </w:r>
-    </w:p>
-    <w:p>
-      <w:pPr>
-        <w:jc w:val="both"/>
-      </w:pPr>
-    </w:p>
-    <w:p>
-      <w:pPr>
-        <w:pStyle w:val="Ttulo2"/>
-      </w:pPr>
-      <w:bookmarkStart w:id="8" w:name="_Toc72662878"/>
-      <w:r>
-        <w:t>Remove useless curly braces around statement</w:t>
-      </w:r>
-      <w:bookmarkEnd w:id="8"/>
-    </w:p>
-    <w:p>
-      <w:pPr>
-        <w:jc w:val="both"/>
-      </w:pPr>
-      <w:r>
-        <w:t>This bad smell occurs when you write a lambda expression in a less compact and readable way.</w:t>
-      </w:r>
-    </w:p>
-    <w:p>
-      <w:pPr>
-        <w:jc w:val="both"/>
-      </w:pPr>
-      <w:r>
-        <w:t xml:space="preserve">This bad smell is not serious, since both ways of writing the lambda expression are very similar. </w:t>
-      </w:r>
-    </w:p>
-    <w:p>
-      <w:pPr>
-        <w:jc w:val="both"/>
-      </w:pPr>
-      <w:r>
-        <w:t>To solve it, this more compact way of writing the expression has been used.</w:t>
-      </w:r>
-    </w:p>
-    <w:p>
-      <w:pPr>
-        <w:jc w:val="both"/>
-      </w:pPr>
-    </w:p>
-    <w:p>
-      <w:pPr>
-        <w:jc w:val="center"/>
-      </w:pPr>
-      <w:r>
-        <w:rPr>
-          <w:noProof/>
-        </w:rPr>
-        <w:drawing>
-          <wp:inline distT="0" distB="0" distL="0" distR="0" wp14:anchorId="7696514B" wp14:editId="6DC9C624">
-            <wp:extent cx="4343835" cy="1310640"/>
-            <wp:effectExtent l="0" t="0" r="0" b="3810"/>
-            <wp:docPr id="6" name="Imagen 6" descr="Una captura de pantalla de una computadora&#10;&#10;Descripción generada automáticamente"/>
-            <wp:cNvGraphicFramePr>
-              <a:graphicFrameLocks xmlns:a="http://schemas.openxmlformats.org/drawingml/2006/main" noChangeAspect="1"/>
-            </wp:cNvGraphicFramePr>
-            <a:graphic xmlns:a="http://schemas.openxmlformats.org/drawingml/2006/main">
-              <a:graphicData uri="http://schemas.openxmlformats.org/drawingml/2006/picture">
-                <pic:pic xmlns:pic="http://schemas.openxmlformats.org/drawingml/2006/picture">
-                  <pic:nvPicPr>
-                    <pic:cNvPr id="6" name="Imagen 6" descr="Una captura de pantalla de una computadora&#10;&#10;Descripción generada automáticamente"/>
-                    <pic:cNvPicPr/>
-                  </pic:nvPicPr>
-                  <pic:blipFill rotWithShape="1">
-                    <a:blip r:embed="rId7">
-                      <a:extLst>
-                        <a:ext uri="{28A0092B-C50C-407E-A947-70E740481C1C}">
-                          <a14:useLocalDpi xmlns:a14="http://schemas.microsoft.com/office/drawing/2010/main" val="0"/>
-                        </a:ext>
-                      </a:extLst>
-                    </a:blip>
-                    <a:srcRect l="22578" t="21070" r="44684" b="61372"/>
-                    <a:stretch/>
-                  </pic:blipFill>
-                  <pic:spPr bwMode="auto">
-                    <a:xfrm>
-                      <a:off x="0" y="0"/>
-                      <a:ext cx="4355388" cy="1314126"/>
-                    </a:xfrm>
-                    <a:prstGeom prst="rect">
-                      <a:avLst/>
-                    </a:prstGeom>
-                    <a:ln>
-                      <a:noFill/>
-                    </a:ln>
-                    <a:extLst>
-                      <a:ext uri="{53640926-AAD7-44D8-BBD7-CCE9431645EC}">
-                        <a14:shadowObscured xmlns:a14="http://schemas.microsoft.com/office/drawing/2010/main"/>
-                      </a:ext>
-                    </a:extLst>
-                  </pic:spPr>
-                </pic:pic>
-              </a:graphicData>
-            </a:graphic>
-          </wp:inline>
-        </w:drawing>
-      </w:r>
-    </w:p>
-    <w:p>
-      <w:pPr>
-        <w:pStyle w:val="Descripcin"/>
-        <w:jc w:val="center"/>
-      </w:pPr>
-      <w:r>
-        <w:t>More compact lambda expression</w:t>
-      </w:r>
-    </w:p>
-    <w:p>
-      <w:pPr>
-        <w:jc w:val="center"/>
-      </w:pPr>
-    </w:p>
-    <w:p>
-      <w:pPr>
-        <w:pStyle w:val="Ttulo2"/>
-      </w:pPr>
-      <w:bookmarkStart w:id="9" w:name="_Toc72662879"/>
-      <w:r>
-        <w:t>Complete the task associated to this TODO comment</w:t>
-      </w:r>
-      <w:bookmarkEnd w:id="9"/>
-    </w:p>
-    <w:p>
-      <w:pPr>
-        <w:jc w:val="both"/>
-      </w:pPr>
-      <w:r>
-        <w:t>This bad smell occurs when code in a method is required, but not yet implemented, or the developer has forgotten to remove the "TODO Auto-generated method stub" tag.</w:t>
-      </w:r>
-    </w:p>
-    <w:p>
-      <w:pPr>
-        <w:jc w:val="both"/>
-      </w:pPr>
-      <w:r>
-        <w:t>This</w:t>
-      </w:r>
-      <w:r>
-        <w:t xml:space="preserve"> bad smell is informative, so it is not serious, and it helps you to notice if a method has not been completed. In our case it was because the tag was not removed, because the method was complete.</w:t>
-      </w:r>
-    </w:p>
-    <w:p>
-      <w:pPr>
-        <w:jc w:val="both"/>
-      </w:pPr>
-      <w:r>
-        <w:t>So, it would only be necessary to delete that comment.</w:t>
-      </w:r>
-    </w:p>
-    <w:p>
-      <w:pPr>
-        <w:jc w:val="both"/>
-      </w:pPr>
-    </w:p>
-    <w:p>
-      <w:pPr>
-        <w:keepNext/>
-        <w:jc w:val="center"/>
-      </w:pPr>
-      <w:r>
-        <w:rPr>
-          <w:noProof/>
-        </w:rPr>
-        <w:drawing>
-          <wp:inline distT="0" distB="0" distL="0" distR="0" wp14:anchorId="5FBC5EF9" wp14:editId="1C72A0ED">
-            <wp:extent cx="4213860" cy="1845881"/>
-            <wp:effectExtent l="0" t="0" r="0" b="2540"/>
-            <wp:docPr id="2" name="Imagen 2" descr="Una captura de pantalla de una computadora&#10;&#10;Descripción generada automáticamente"/>
-            <wp:cNvGraphicFramePr>
-              <a:graphicFrameLocks xmlns:a="http://schemas.openxmlformats.org/drawingml/2006/main" noChangeAspect="1"/>
-            </wp:cNvGraphicFramePr>
-            <a:graphic xmlns:a="http://schemas.openxmlformats.org/drawingml/2006/main">
-              <a:graphicData uri="http://schemas.openxmlformats.org/drawingml/2006/picture">
-                <pic:pic xmlns:pic="http://schemas.openxmlformats.org/drawingml/2006/picture">
-                  <pic:nvPicPr>
-                    <pic:cNvPr id="2" name="Imagen 2" descr="Una captura de pantalla de una computadora&#10;&#10;Descripción generada automáticamente"/>
-                    <pic:cNvPicPr/>
-                  </pic:nvPicPr>
-                  <pic:blipFill rotWithShape="1">
-                    <a:blip r:embed="rId8">
-                      <a:extLst>
-                        <a:ext uri="{28A0092B-C50C-407E-A947-70E740481C1C}">
-                          <a14:useLocalDpi xmlns:a14="http://schemas.microsoft.com/office/drawing/2010/main" val="0"/>
-                        </a:ext>
-                      </a:extLst>
-                    </a:blip>
-                    <a:srcRect l="22155" t="19314" r="47278" b="56883"/>
-                    <a:stretch/>
-                  </pic:blipFill>
-                  <pic:spPr bwMode="auto">
-                    <a:xfrm>
-                      <a:off x="0" y="0"/>
-                      <a:ext cx="4249709" cy="1861585"/>
-                    </a:xfrm>
-                    <a:prstGeom prst="rect">
-                      <a:avLst/>
-                    </a:prstGeom>
-                    <a:ln>
-                      <a:noFill/>
-                    </a:ln>
-                    <a:extLst>
-                      <a:ext uri="{53640926-AAD7-44D8-BBD7-CCE9431645EC}">
-                        <a14:shadowObscured xmlns:a14="http://schemas.microsoft.com/office/drawing/2010/main"/>
-                      </a:ext>
-                    </a:extLst>
-                  </pic:spPr>
-                </pic:pic>
-              </a:graphicData>
-            </a:graphic>
-          </wp:inline>
-        </w:drawing>
-      </w:r>
-    </w:p>
-    <w:p>
-      <w:pPr>
-        <w:pStyle w:val="Descripcin"/>
-        <w:jc w:val="center"/>
-      </w:pPr>
-      <w:r>
-        <w:t xml:space="preserve">Method with “TODO Auto-generated method stub" tag remove </w:t>
-      </w:r>
-    </w:p>
-    <w:p/>
-    <w:p>
-      <w:pPr>
-        <w:pStyle w:val="Ttulo2"/>
-      </w:pPr>
-      <w:bookmarkStart w:id="10" w:name="_Toc72662880"/>
-      <w:r>
-        <w:t>Rename “threshold” which hides the field declared at line 14</w:t>
-      </w:r>
-      <w:bookmarkEnd w:id="10"/>
-    </w:p>
-    <w:p>
-      <w:pPr>
-        <w:jc w:val="both"/>
-      </w:pPr>
-      <w:r>
-        <w:t>This bad smell occurs when a variable declared in an external scope is overwritten or shadowed.</w:t>
-      </w:r>
-    </w:p>
-    <w:p>
-      <w:pPr>
-        <w:jc w:val="both"/>
-      </w:pPr>
-      <w:r>
-        <w:t>Thus, this situation can affect both readability and maintainability of the code. Because of this, a developer could confuse variables and use them in the wrong way.</w:t>
-      </w:r>
-    </w:p>
-    <w:p>
-      <w:pPr>
-        <w:jc w:val="both"/>
-      </w:pPr>
-      <w:r>
-        <w:t>This bad smell is serious, as confusing variables can cause chaos for developers working with the code, especially if it is not originally yours. To fix it, simply rename those variables.</w:t>
-      </w:r>
-    </w:p>
-    <w:p>
-      <w:pPr>
-        <w:jc w:val="both"/>
-      </w:pPr>
-    </w:p>
-    <w:p>
-      <w:pPr>
-        <w:keepNext/>
-        <w:jc w:val="both"/>
-      </w:pPr>
-      <w:r>
-        <w:rPr>
-          <w:noProof/>
-        </w:rPr>
-        <w:drawing>
-          <wp:inline distT="0" distB="0" distL="0" distR="0" wp14:anchorId="782E808A" wp14:editId="63DF15B1">
-            <wp:extent cx="5469255" cy="861000"/>
-            <wp:effectExtent l="0" t="0" r="0" b="0"/>
-            <wp:docPr id="3" name="Imagen 3" descr="Una captura de pantalla de una computadora&#10;&#10;Descripción generada automáticamente"/>
-            <wp:cNvGraphicFramePr>
-              <a:graphicFrameLocks xmlns:a="http://schemas.openxmlformats.org/drawingml/2006/main" noChangeAspect="1"/>
-            </wp:cNvGraphicFramePr>
-            <a:graphic xmlns:a="http://schemas.openxmlformats.org/drawingml/2006/main">
-              <a:graphicData uri="http://schemas.openxmlformats.org/drawingml/2006/picture">
-                <pic:pic xmlns:pic="http://schemas.openxmlformats.org/drawingml/2006/picture">
-                  <pic:nvPicPr>
-                    <pic:cNvPr id="3" name="Imagen 3" descr="Una captura de pantalla de una computadora&#10;&#10;Descripción generada automáticamente"/>
-                    <pic:cNvPicPr/>
-                  </pic:nvPicPr>
-                  <pic:blipFill rotWithShape="1">
-                    <a:blip r:embed="rId9">
-                      <a:extLst>
-                        <a:ext uri="{28A0092B-C50C-407E-A947-70E740481C1C}">
-                          <a14:useLocalDpi xmlns:a14="http://schemas.microsoft.com/office/drawing/2010/main" val="0"/>
-                        </a:ext>
-                      </a:extLst>
-                    </a:blip>
-                    <a:srcRect l="22860" t="39529" r="27469" b="46571"/>
-                    <a:stretch/>
-                  </pic:blipFill>
-                  <pic:spPr bwMode="auto">
-                    <a:xfrm>
-                      <a:off x="0" y="0"/>
-                      <a:ext cx="5479579" cy="862625"/>
-                    </a:xfrm>
-                    <a:prstGeom prst="rect">
-                      <a:avLst/>
-                    </a:prstGeom>
-                    <a:ln>
-                      <a:noFill/>
-                    </a:ln>
-                    <a:extLst>
-                      <a:ext uri="{53640926-AAD7-44D8-BBD7-CCE9431645EC}">
-                        <a14:shadowObscured xmlns:a14="http://schemas.microsoft.com/office/drawing/2010/main"/>
-                      </a:ext>
-                    </a:extLst>
-                  </pic:spPr>
-                </pic:pic>
-              </a:graphicData>
-            </a:graphic>
-          </wp:inline>
-        </w:drawing>
-      </w:r>
-    </w:p>
-    <w:p>
-      <w:pPr>
-        <w:pStyle w:val="Descripcin"/>
-        <w:jc w:val="center"/>
-      </w:pPr>
-      <w:proofErr w:type="gramStart"/>
-      <w:r>
-        <w:t>Variable</w:t>
-      </w:r>
-      <w:proofErr w:type="gramEnd"/>
-      <w:r>
-        <w:t xml:space="preserve"> rename from “threshold” to “</w:t>
-      </w:r>
-      <w:proofErr w:type="spellStart"/>
-      <w:r>
-        <w:t>myThreshold</w:t>
-      </w:r>
-      <w:proofErr w:type="spellEnd"/>
-      <w:r>
-        <w:t>”</w:t>
-      </w:r>
-    </w:p>
-    <w:p/>
-    <w:p>
-      <w:pPr>
-        <w:pStyle w:val="Ttulo2"/>
-      </w:pPr>
-      <w:bookmarkStart w:id="11" w:name="_Toc72662881"/>
-      <w:r>
-        <w:t>Cast one of the operands of this multiplication operation to a “long”</w:t>
-      </w:r>
-      <w:bookmarkEnd w:id="11"/>
-    </w:p>
-    <w:p>
-      <w:pPr>
-        <w:jc w:val="both"/>
-      </w:pPr>
-      <w:r>
-        <w:t>This bad smell occurs when operating on a given type and then assigning another type to the result. In our case, we operate on integers and the result is assigned to a variable of type long.</w:t>
-      </w:r>
-    </w:p>
-    <w:p>
-      <w:pPr>
-        <w:jc w:val="both"/>
-      </w:pPr>
-      <w:r>
-        <w:t>This situation can cause erroneous results. For example, if we operate on the type int and then assign it to a long variable, the result could overflow before the assignment. Therefore, this is an important situation to be aware of.</w:t>
-      </w:r>
-    </w:p>
-    <w:p>
-      <w:pPr>
-        <w:jc w:val="both"/>
-      </w:pPr>
-      <w:r>
-        <w:t xml:space="preserve">To solve it, you only </w:t>
-      </w:r>
-      <w:proofErr w:type="gramStart"/>
-      <w:r>
-        <w:t>have to</w:t>
-      </w:r>
-      <w:proofErr w:type="gramEnd"/>
-      <w:r>
-        <w:t xml:space="preserve"> transform one of the operands used to the type of the resulting variable. In our case it is a product of three integer factors, so one of them will have to be converted to long.</w:t>
-      </w:r>
-    </w:p>
-    <w:p/>
-    <w:p>
-      <w:pPr>
-        <w:jc w:val="center"/>
-      </w:pPr>
-      <w:r>
-        <w:rPr>
-          <w:noProof/>
-        </w:rPr>
-        <w:drawing>
-          <wp:inline distT="0" distB="0" distL="0" distR="0" wp14:anchorId="774B3600" wp14:editId="387C747F">
-            <wp:extent cx="3864694" cy="129540"/>
-            <wp:effectExtent l="0" t="0" r="2540" b="3810"/>
-            <wp:docPr id="4" name="Imagen 4" descr="Una captura de pantalla de una computadora&#10;&#10;Descripción generada automáticamente"/>
-            <wp:cNvGraphicFramePr>
-              <a:graphicFrameLocks xmlns:a="http://schemas.openxmlformats.org/drawingml/2006/main" noChangeAspect="1"/>
-            </wp:cNvGraphicFramePr>
-            <a:graphic xmlns:a="http://schemas.openxmlformats.org/drawingml/2006/main">
-              <a:graphicData uri="http://schemas.openxmlformats.org/drawingml/2006/picture">
-                <pic:pic xmlns:pic="http://schemas.openxmlformats.org/drawingml/2006/picture">
-                  <pic:nvPicPr>
-                    <pic:cNvPr id="4" name="Imagen 4" descr="Una captura de pantalla de una computadora&#10;&#10;Descripción generada automáticamente"/>
-                    <pic:cNvPicPr/>
-                  </pic:nvPicPr>
-                  <pic:blipFill rotWithShape="1">
-                    <a:blip r:embed="rId10">
-                      <a:extLst>
-                        <a:ext uri="{28A0092B-C50C-407E-A947-70E740481C1C}">
-                          <a14:useLocalDpi xmlns:a14="http://schemas.microsoft.com/office/drawing/2010/main" val="0"/>
-                        </a:ext>
-                      </a:extLst>
-                    </a:blip>
-                    <a:srcRect l="25541" t="23328" r="49200" b="75167"/>
-                    <a:stretch/>
-                  </pic:blipFill>
-                  <pic:spPr bwMode="auto">
-                    <a:xfrm>
-                      <a:off x="0" y="0"/>
-                      <a:ext cx="3976573" cy="133290"/>
-                    </a:xfrm>
-                    <a:prstGeom prst="rect">
-                      <a:avLst/>
-                    </a:prstGeom>
-                    <a:ln>
-                      <a:noFill/>
-                    </a:ln>
-                    <a:extLst>
-                      <a:ext uri="{53640926-AAD7-44D8-BBD7-CCE9431645EC}">
-                        <a14:shadowObscured xmlns:a14="http://schemas.microsoft.com/office/drawing/2010/main"/>
-                      </a:ext>
-                    </a:extLst>
-                  </pic:spPr>
-                </pic:pic>
-              </a:graphicData>
-            </a:graphic>
-          </wp:inline>
-        </w:drawing>
-      </w:r>
-    </w:p>
-    <w:p>
-      <w:pPr>
-        <w:jc w:val="center"/>
-      </w:pPr>
-    </w:p>
-    <w:p>
-      <w:pPr>
-        <w:jc w:val="center"/>
-      </w:pPr>
-    </w:p>
-    <w:p>
-      <w:pPr>
-        <w:spacing w:after="160" w:line="259" w:lineRule="auto"/>
-        <w:rPr>
-          <w:rFonts w:eastAsiaTheme="majorEastAsia" w:cstheme="majorBidi"/>
-          <w:color w:val="2F5496" w:themeColor="accent1" w:themeShade="BF"/>
-          <w:sz w:val="26"/>
-          <w:szCs w:val="26"/>
-        </w:rPr>
-      </w:pPr>
-      <w:r>
-        <w:br w:type="page"/>
-      </w:r>
-    </w:p>
-    <w:p>
-      <w:pPr>
-        <w:pStyle w:val="Ttulo2"/>
-      </w:pPr>
-      <w:bookmarkStart w:id="12" w:name="_Toc72662882"/>
-      <w:r>
-        <w:lastRenderedPageBreak/>
-        <w:t>About the Bootstrap bundle</w:t>
-      </w:r>
-      <w:bookmarkEnd w:id="12"/>
-    </w:p>
-    <w:p>
-      <w:pPr>
-        <w:jc w:val="both"/>
-      </w:pPr>
-      <w:r>
-        <w:t>As can be seen in the image, the Bootstrap bundle appears to have several code smells.</w:t>
-      </w:r>
-      <w:r>
-        <w:t xml:space="preserve"> </w:t>
-      </w:r>
-      <w:r>
-        <w:t xml:space="preserve">These are detected due to the rules that </w:t>
-      </w:r>
-      <w:proofErr w:type="spellStart"/>
-      <w:r>
-        <w:t>SonarLint</w:t>
-      </w:r>
-      <w:proofErr w:type="spellEnd"/>
-      <w:r>
-        <w:t xml:space="preserve"> has activated by default</w:t>
-      </w:r>
-      <w:r>
-        <w:t xml:space="preserve"> for JS programming language</w:t>
-      </w:r>
-      <w:r>
-        <w:t>. However, we will ignore these code smells, since it is a packaged library and ready to consume, we should not modify or alter its source code.</w:t>
-      </w:r>
-    </w:p>
-    <w:p/>
-    <w:p>
-      <w:pPr>
-        <w:keepNext/>
-        <w:jc w:val="center"/>
-      </w:pPr>
-      <w:r>
-        <w:drawing>
-          <wp:inline distT="0" distB="0" distL="0" distR="0" wp14:anchorId="55165F23" wp14:editId="14442895">
-            <wp:extent cx="5438237" cy="3981450"/>
-            <wp:effectExtent l="0" t="0" r="0" b="0"/>
-            <wp:docPr id="5" name="Imagen 5"/>
-            <wp:cNvGraphicFramePr>
-              <a:graphicFrameLocks xmlns:a="http://schemas.openxmlformats.org/drawingml/2006/main" noChangeAspect="1"/>
-            </wp:cNvGraphicFramePr>
-            <a:graphic xmlns:a="http://schemas.openxmlformats.org/drawingml/2006/main">
-              <a:graphicData uri="http://schemas.openxmlformats.org/drawingml/2006/picture">
-                <pic:pic xmlns:pic="http://schemas.openxmlformats.org/drawingml/2006/picture">
-                  <pic:nvPicPr>
-                    <pic:cNvPr id="5" name="Imagen 5"/>
-                    <pic:cNvPicPr/>
-                  </pic:nvPicPr>
-                  <pic:blipFill>
-                    <a:blip r:embed="rId11">
-                      <a:extLst>
-                        <a:ext uri="{28A0092B-C50C-407E-A947-70E740481C1C}">
-                          <a14:useLocalDpi xmlns:a14="http://schemas.microsoft.com/office/drawing/2010/main" val="0"/>
-                        </a:ext>
-                      </a:extLst>
-                    </a:blip>
-                    <a:stretch>
-                      <a:fillRect/>
-                    </a:stretch>
-                  </pic:blipFill>
-                  <pic:spPr>
-                    <a:xfrm>
-                      <a:off x="0" y="0"/>
-                      <a:ext cx="5454726" cy="3993522"/>
-                    </a:xfrm>
-                    <a:prstGeom prst="rect">
-                      <a:avLst/>
-                    </a:prstGeom>
-                  </pic:spPr>
-                </pic:pic>
-              </a:graphicData>
-            </a:graphic>
-          </wp:inline>
-        </w:drawing>
-      </w:r>
-    </w:p>
-    <w:p>
-      <w:pPr>
-        <w:pStyle w:val="Descripcin"/>
-        <w:jc w:val="center"/>
-      </w:pPr>
-      <w:r>
-        <w:t>Bad smells found in Bootstrap bundle</w:t>
+        <w:t xml:space="preserve"> has </w:t>
+      </w:r>
+      <w:r>
+        <w:t>not found any bad smell in the project code.</w:t>
       </w:r>
     </w:p>
     <w:sectPr>

</xml_diff>